<commit_message>
Remis page connexion (car il y a eu un bug)+ Page creation compte+ mes details sur le travail
</commit_message>
<xml_diff>
--- a/SuiviSprint1.docx
+++ b/SuiviSprint1.docx
@@ -8,25 +8,11 @@
           <w:lang w:val="fr-FR"/>
         </w:rPr>
       </w:pPr>
-      <w:proofErr w:type="spellStart"/>
       <w:r>
         <w:rPr>
           <w:lang w:val="fr-FR"/>
         </w:rPr>
-        <w:t>D</w:t>
-      </w:r>
-      <w:r>
-        <w:rPr>
-          <w:lang w:val="fr-FR"/>
-        </w:rPr>
-        <w:t>Équipe</w:t>
-      </w:r>
-      <w:proofErr w:type="spellEnd"/>
-      <w:r>
-        <w:rPr>
-          <w:lang w:val="fr-FR"/>
-        </w:rPr>
-        <w:t> :</w:t>
+        <w:t>Équipe :</w:t>
       </w:r>
       <w:r>
         <w:rPr>
@@ -39,23 +25,7 @@
           <w:u w:val="single"/>
           <w:lang w:val="fr-FR"/>
         </w:rPr>
-        <w:t xml:space="preserve">Daniel, Boris, </w:t>
-      </w:r>
-      <w:proofErr w:type="spellStart"/>
-      <w:r>
-        <w:rPr>
-          <w:u w:val="single"/>
-          <w:lang w:val="fr-FR"/>
-        </w:rPr>
-        <w:t>Rosselle</w:t>
-      </w:r>
-      <w:proofErr w:type="spellEnd"/>
-      <w:r>
-        <w:rPr>
-          <w:u w:val="single"/>
-          <w:lang w:val="fr-FR"/>
-        </w:rPr>
-        <w:t>, Denis</w:t>
+        <w:t>Daniel, Boris, Rosselle, Denis</w:t>
       </w:r>
       <w:r>
         <w:rPr>
@@ -130,7 +100,7 @@
     </w:p>
     <w:tbl>
       <w:tblPr>
-        <w:tblStyle w:val="LightGrid"/>
+        <w:tblStyle w:val="Grilleclaire"/>
         <w:tblW w:w="11252" w:type="dxa"/>
         <w:tblLook w:val="04A0" w:firstRow="1" w:lastRow="0" w:firstColumn="1" w:lastColumn="0" w:noHBand="0" w:noVBand="1"/>
       </w:tblPr>
@@ -329,7 +299,7 @@
               <w:rPr>
                 <w:sz w:val="24"/>
               </w:rPr>
-              <w:t>Gabriel</w:t>
+              <w:t>Rosselle</w:t>
             </w:r>
           </w:p>
         </w:tc>
@@ -351,7 +321,7 @@
                 <w:sz w:val="24"/>
                 <w:szCs w:val="24"/>
               </w:rPr>
-              <w:t xml:space="preserve">Home page avec google </w:t>
+              <w:t xml:space="preserve">Template pour Page de </w:t>
             </w:r>
             <w:proofErr w:type="spellStart"/>
             <w:r>
@@ -359,16 +329,9 @@
                 <w:sz w:val="24"/>
                 <w:szCs w:val="24"/>
               </w:rPr>
-              <w:t>maps</w:t>
+              <w:t>creation</w:t>
             </w:r>
             <w:proofErr w:type="spellEnd"/>
-            <w:r>
-              <w:rPr>
-                <w:sz w:val="24"/>
-                <w:szCs w:val="24"/>
-              </w:rPr>
-              <w:t>.</w:t>
-            </w:r>
           </w:p>
         </w:tc>
         <w:tc>
@@ -389,7 +352,28 @@
                 <w:sz w:val="24"/>
                 <w:szCs w:val="24"/>
               </w:rPr>
-              <w:t>Modifier les paramètres du compte.</w:t>
+              <w:t>Raffiner</w:t>
+            </w:r>
+            <w:r>
+              <w:rPr>
+                <w:sz w:val="24"/>
+                <w:szCs w:val="24"/>
+              </w:rPr>
+              <w:t xml:space="preserve"> </w:t>
+            </w:r>
+            <w:r>
+              <w:rPr>
+                <w:sz w:val="24"/>
+                <w:szCs w:val="24"/>
+              </w:rPr>
+              <w:t>la page pour créer compte</w:t>
+            </w:r>
+            <w:r>
+              <w:rPr>
+                <w:sz w:val="24"/>
+                <w:szCs w:val="24"/>
+              </w:rPr>
+              <w:t xml:space="preserve"> pour qu'il corresponde à notre idée originale</w:t>
             </w:r>
           </w:p>
         </w:tc>
@@ -411,7 +395,7 @@
                 <w:sz w:val="24"/>
                 <w:szCs w:val="24"/>
               </w:rPr>
-              <w:t xml:space="preserve">Google </w:t>
+              <w:t xml:space="preserve">Bug par le </w:t>
             </w:r>
             <w:proofErr w:type="spellStart"/>
             <w:r>
@@ -419,7 +403,7 @@
                 <w:sz w:val="24"/>
                 <w:szCs w:val="24"/>
               </w:rPr>
-              <w:t>Maps</w:t>
+              <w:t>get</w:t>
             </w:r>
             <w:proofErr w:type="spellEnd"/>
             <w:r>
@@ -427,7 +411,55 @@
                 <w:sz w:val="24"/>
                 <w:szCs w:val="24"/>
               </w:rPr>
-              <w:t xml:space="preserve"> ne veut pas géolocaliser.</w:t>
+              <w:t xml:space="preserve"> /</w:t>
+            </w:r>
+            <w:proofErr w:type="spellStart"/>
+            <w:r>
+              <w:rPr>
+                <w:sz w:val="24"/>
+                <w:szCs w:val="24"/>
+              </w:rPr>
+              <w:t>event</w:t>
+            </w:r>
+            <w:proofErr w:type="spellEnd"/>
+            <w:r>
+              <w:rPr>
+                <w:sz w:val="24"/>
+                <w:szCs w:val="24"/>
+              </w:rPr>
+              <w:t xml:space="preserve">/connexion out </w:t>
+            </w:r>
+            <w:proofErr w:type="spellStart"/>
+            <w:r>
+              <w:rPr>
+                <w:sz w:val="24"/>
+                <w:szCs w:val="24"/>
+              </w:rPr>
+              <w:t>CreerCompte</w:t>
+            </w:r>
+            <w:proofErr w:type="spellEnd"/>
+            <w:r>
+              <w:rPr>
+                <w:sz w:val="24"/>
+                <w:szCs w:val="24"/>
+              </w:rPr>
+              <w:t xml:space="preserve">. Alors, je ne </w:t>
+            </w:r>
+            <w:proofErr w:type="gramStart"/>
+            <w:r>
+              <w:rPr>
+                <w:sz w:val="24"/>
+                <w:szCs w:val="24"/>
+              </w:rPr>
+              <w:t>peut</w:t>
+            </w:r>
+            <w:proofErr w:type="gramEnd"/>
+            <w:r>
+              <w:rPr>
+                <w:sz w:val="24"/>
+                <w:szCs w:val="24"/>
+              </w:rPr>
+              <w:t xml:space="preserve"> pas voir l’interface. </w:t>
             </w:r>
           </w:p>
         </w:tc>
@@ -1135,13 +1167,13 @@
     <w:qFormat/>
     <w:rsid w:val="005A1CB5"/>
   </w:style>
-  <w:style w:type="character" w:default="1" w:styleId="DefaultParagraphFont">
+  <w:style w:type="character" w:default="1" w:styleId="Policepardfaut">
     <w:name w:val="Default Paragraph Font"/>
     <w:uiPriority w:val="1"/>
     <w:semiHidden/>
     <w:unhideWhenUsed/>
   </w:style>
-  <w:style w:type="table" w:default="1" w:styleId="TableNormal">
+  <w:style w:type="table" w:default="1" w:styleId="TableauNormal">
     <w:name w:val="Normal Table"/>
     <w:uiPriority w:val="99"/>
     <w:semiHidden/>
@@ -1156,15 +1188,15 @@
       </w:tblCellMar>
     </w:tblPr>
   </w:style>
-  <w:style w:type="numbering" w:default="1" w:styleId="NoList">
+  <w:style w:type="numbering" w:default="1" w:styleId="Aucuneliste">
     <w:name w:val="No List"/>
     <w:uiPriority w:val="99"/>
     <w:semiHidden/>
     <w:unhideWhenUsed/>
   </w:style>
-  <w:style w:type="table" w:styleId="TableGrid">
+  <w:style w:type="table" w:styleId="Grilledutableau">
     <w:name w:val="Table Grid"/>
-    <w:basedOn w:val="TableNormal"/>
+    <w:basedOn w:val="TableauNormal"/>
     <w:uiPriority w:val="59"/>
     <w:rsid w:val="00A22242"/>
     <w:pPr>
@@ -1181,9 +1213,9 @@
       </w:tblBorders>
     </w:tblPr>
   </w:style>
-  <w:style w:type="table" w:styleId="LightGrid">
+  <w:style w:type="table" w:styleId="Grilleclaire">
     <w:name w:val="Light Grid"/>
-    <w:basedOn w:val="TableNormal"/>
+    <w:basedOn w:val="TableauNormal"/>
     <w:uiPriority w:val="62"/>
     <w:rsid w:val="00A22242"/>
     <w:pPr>
@@ -1304,10 +1336,10 @@
       </w:tcPr>
     </w:tblStylePr>
   </w:style>
-  <w:style w:type="paragraph" w:styleId="BalloonText">
+  <w:style w:type="paragraph" w:styleId="Textedebulles">
     <w:name w:val="Balloon Text"/>
     <w:basedOn w:val="Normal"/>
-    <w:link w:val="BalloonTextChar"/>
+    <w:link w:val="TextedebullesCar"/>
     <w:uiPriority w:val="99"/>
     <w:semiHidden/>
     <w:unhideWhenUsed/>
@@ -1321,10 +1353,10 @@
       <w:szCs w:val="16"/>
     </w:rPr>
   </w:style>
-  <w:style w:type="character" w:customStyle="1" w:styleId="BalloonTextChar">
-    <w:name w:val="Balloon Text Char"/>
-    <w:basedOn w:val="DefaultParagraphFont"/>
-    <w:link w:val="BalloonText"/>
+  <w:style w:type="character" w:customStyle="1" w:styleId="TextedebullesCar">
+    <w:name w:val="Texte de bulles Car"/>
+    <w:basedOn w:val="Policepardfaut"/>
+    <w:link w:val="Textedebulles"/>
     <w:uiPriority w:val="99"/>
     <w:semiHidden/>
     <w:rsid w:val="006F43E7"/>

</xml_diff>

<commit_message>
Ajout des documents, FIX probleme pas pouvoir changer/push
</commit_message>
<xml_diff>
--- a/SuiviSprint1.docx
+++ b/SuiviSprint1.docx
@@ -75,7 +75,7 @@
           <w:noProof/>
           <w:u w:val="single"/>
         </w:rPr>
-        <w:t>2024-02-13</w:t>
+        <w:t>2024-02-21</w:t>
       </w:r>
       <w:r>
         <w:rPr>
@@ -321,17 +321,8 @@
                 <w:sz w:val="24"/>
                 <w:szCs w:val="24"/>
               </w:rPr>
-              <w:t xml:space="preserve">Template pour Page de </w:t>
-            </w:r>
-            <w:proofErr w:type="spellStart"/>
-            <w:r>
-              <w:rPr>
-                <w:sz w:val="24"/>
-                <w:szCs w:val="24"/>
-              </w:rPr>
-              <w:t>creation</w:t>
-            </w:r>
-            <w:proofErr w:type="spellEnd"/>
+              <w:t>Template pour Page de creation</w:t>
+            </w:r>
           </w:p>
         </w:tc>
         <w:tc>
@@ -395,71 +386,7 @@
                 <w:sz w:val="24"/>
                 <w:szCs w:val="24"/>
               </w:rPr>
-              <w:t xml:space="preserve">Bug par le </w:t>
-            </w:r>
-            <w:proofErr w:type="spellStart"/>
-            <w:r>
-              <w:rPr>
-                <w:sz w:val="24"/>
-                <w:szCs w:val="24"/>
-              </w:rPr>
-              <w:t>get</w:t>
-            </w:r>
-            <w:proofErr w:type="spellEnd"/>
-            <w:r>
-              <w:rPr>
-                <w:sz w:val="24"/>
-                <w:szCs w:val="24"/>
-              </w:rPr>
-              <w:t xml:space="preserve"> /</w:t>
-            </w:r>
-            <w:proofErr w:type="spellStart"/>
-            <w:r>
-              <w:rPr>
-                <w:sz w:val="24"/>
-                <w:szCs w:val="24"/>
-              </w:rPr>
-              <w:t>event</w:t>
-            </w:r>
-            <w:proofErr w:type="spellEnd"/>
-            <w:r>
-              <w:rPr>
-                <w:sz w:val="24"/>
-                <w:szCs w:val="24"/>
-              </w:rPr>
-              <w:t xml:space="preserve">/connexion out </w:t>
-            </w:r>
-            <w:proofErr w:type="spellStart"/>
-            <w:r>
-              <w:rPr>
-                <w:sz w:val="24"/>
-                <w:szCs w:val="24"/>
-              </w:rPr>
-              <w:t>CreerCompte</w:t>
-            </w:r>
-            <w:proofErr w:type="spellEnd"/>
-            <w:r>
-              <w:rPr>
-                <w:sz w:val="24"/>
-                <w:szCs w:val="24"/>
-              </w:rPr>
-              <w:t xml:space="preserve">. Alors, je ne </w:t>
-            </w:r>
-            <w:proofErr w:type="gramStart"/>
-            <w:r>
-              <w:rPr>
-                <w:sz w:val="24"/>
-                <w:szCs w:val="24"/>
-              </w:rPr>
-              <w:t>peut</w:t>
-            </w:r>
-            <w:proofErr w:type="gramEnd"/>
-            <w:r>
-              <w:rPr>
-                <w:sz w:val="24"/>
-                <w:szCs w:val="24"/>
-              </w:rPr>
-              <w:t xml:space="preserve"> pas voir l’interface. </w:t>
+              <w:t xml:space="preserve">Bug par le get /event/connexion out CreerCompte. Alors, je ne peut pas voir l’interface. </w:t>
             </w:r>
           </w:p>
         </w:tc>
@@ -481,20 +408,12 @@
                 <w:sz w:val="24"/>
               </w:rPr>
             </w:pPr>
-            <w:proofErr w:type="spellStart"/>
-            <w:r>
-              <w:rPr>
-                <w:sz w:val="24"/>
-              </w:rPr>
-              <w:t>Adr</w:t>
-            </w:r>
-            <w:r>
-              <w:rPr>
-                <w:sz w:val="24"/>
-              </w:rPr>
-              <w:t>es</w:t>
-            </w:r>
-            <w:proofErr w:type="spellEnd"/>
+            <w:r>
+              <w:rPr>
+                <w:sz w:val="24"/>
+              </w:rPr>
+              <w:t>Denis</w:t>
+            </w:r>
           </w:p>
         </w:tc>
         <w:tc>
@@ -515,7 +434,7 @@
                 <w:sz w:val="24"/>
                 <w:szCs w:val="24"/>
               </w:rPr>
-              <w:t>Ajout table calendrier, corriger document présentatif, correction du modèle de données.</w:t>
+              <w:t>Page connexion et ajout de ses éléments</w:t>
             </w:r>
           </w:p>
         </w:tc>
@@ -537,21 +456,7 @@
                 <w:sz w:val="24"/>
                 <w:szCs w:val="24"/>
               </w:rPr>
-              <w:t xml:space="preserve">La page </w:t>
-            </w:r>
-            <w:r>
-              <w:rPr>
-                <w:sz w:val="24"/>
-                <w:szCs w:val="24"/>
-              </w:rPr>
-              <w:t>calendrier</w:t>
-            </w:r>
-            <w:r>
-              <w:rPr>
-                <w:sz w:val="24"/>
-                <w:szCs w:val="24"/>
-              </w:rPr>
-              <w:t>.</w:t>
+              <w:t>Finir le CSS et Bootstrap pour que le site a l’air du FIGMA.</w:t>
             </w:r>
           </w:p>
         </w:tc>
@@ -573,21 +478,7 @@
                 <w:sz w:val="24"/>
                 <w:szCs w:val="24"/>
               </w:rPr>
-              <w:t xml:space="preserve">SQL </w:t>
-            </w:r>
-            <w:r>
-              <w:rPr>
-                <w:sz w:val="24"/>
-                <w:szCs w:val="24"/>
-              </w:rPr>
-              <w:t>Data</w:t>
-            </w:r>
-            <w:r>
-              <w:rPr>
-                <w:sz w:val="24"/>
-                <w:szCs w:val="24"/>
-              </w:rPr>
-              <w:t xml:space="preserve"> modeler ne sauvegarde pas tous les détails.</w:t>
+              <w:t>Commandes bootstrap sont difficiles a modifier selon le style qu’on veut</w:t>
             </w:r>
           </w:p>
         </w:tc>
@@ -614,7 +505,7 @@
                 <w:sz w:val="24"/>
               </w:rPr>
               <w:lastRenderedPageBreak/>
-              <w:t>Luis</w:t>
+              <w:t>Boris</w:t>
             </w:r>
           </w:p>
         </w:tc>
@@ -631,68 +522,6 @@
                 <w:szCs w:val="24"/>
               </w:rPr>
             </w:pPr>
-            <w:r>
-              <w:rPr>
-                <w:sz w:val="24"/>
-                <w:szCs w:val="24"/>
-              </w:rPr>
-              <w:t xml:space="preserve">Sécurité du </w:t>
-            </w:r>
-            <w:proofErr w:type="spellStart"/>
-            <w:r>
-              <w:rPr>
-                <w:sz w:val="24"/>
-                <w:szCs w:val="24"/>
-              </w:rPr>
-              <w:t>centos</w:t>
-            </w:r>
-            <w:proofErr w:type="spellEnd"/>
-            <w:r>
-              <w:rPr>
-                <w:sz w:val="24"/>
-                <w:szCs w:val="24"/>
-              </w:rPr>
-              <w:t>/</w:t>
-            </w:r>
-            <w:proofErr w:type="spellStart"/>
-            <w:r>
-              <w:rPr>
-                <w:sz w:val="24"/>
-                <w:szCs w:val="24"/>
-              </w:rPr>
-              <w:t>docket</w:t>
-            </w:r>
-            <w:proofErr w:type="spellEnd"/>
-            <w:r>
-              <w:rPr>
-                <w:sz w:val="24"/>
-                <w:szCs w:val="24"/>
-              </w:rPr>
-              <w:t xml:space="preserve">/bd, expérimentations sur apache </w:t>
-            </w:r>
-            <w:proofErr w:type="spellStart"/>
-            <w:r>
-              <w:rPr>
-                <w:sz w:val="24"/>
-                <w:szCs w:val="24"/>
-              </w:rPr>
-              <w:t>tomcat</w:t>
-            </w:r>
-            <w:proofErr w:type="spellEnd"/>
-            <w:r>
-              <w:rPr>
-                <w:sz w:val="24"/>
-                <w:szCs w:val="24"/>
-              </w:rPr>
-              <w:t xml:space="preserve"> changement de la configuration pour enlever la page par défaut, travail sur le home page et </w:t>
-            </w:r>
-            <w:r>
-              <w:rPr>
-                <w:sz w:val="24"/>
-                <w:szCs w:val="24"/>
-              </w:rPr>
-              <w:t>enregistrement.</w:t>
-            </w:r>
           </w:p>
         </w:tc>
         <w:tc>
@@ -708,13 +537,6 @@
                 <w:szCs w:val="24"/>
               </w:rPr>
             </w:pPr>
-            <w:r>
-              <w:rPr>
-                <w:sz w:val="24"/>
-                <w:szCs w:val="24"/>
-              </w:rPr>
-              <w:t>Ajouter un port pour docker</w:t>
-            </w:r>
           </w:p>
         </w:tc>
         <w:tc>
@@ -730,27 +552,6 @@
                 <w:szCs w:val="24"/>
               </w:rPr>
             </w:pPr>
-            <w:r>
-              <w:rPr>
-                <w:sz w:val="24"/>
-                <w:szCs w:val="24"/>
-              </w:rPr>
-              <w:t xml:space="preserve">A failli détruire la base de </w:t>
-            </w:r>
-            <w:r>
-              <w:rPr>
-                <w:sz w:val="24"/>
-                <w:szCs w:val="24"/>
-              </w:rPr>
-              <w:t>données</w:t>
-            </w:r>
-            <w:r>
-              <w:rPr>
-                <w:sz w:val="24"/>
-                <w:szCs w:val="24"/>
-              </w:rPr>
-              <w:t xml:space="preserve"> mais la réparée.</w:t>
-            </w:r>
           </w:p>
         </w:tc>
       </w:tr>

</xml_diff>